<commit_message>
Chore: fixed formatting of mysql imports
</commit_message>
<xml_diff>
--- a/SeniorProject/VersionControlDeliverable.docx
+++ b/SeniorProject/VersionControlDeliverable.docx
@@ -172,7 +172,11 @@
           <w:tcPr>
             <w:tcW w:w="3117" w:type="dxa"/>
           </w:tcPr>
-          <w:p/>
+          <w:p>
+            <w:r>
+              <w:t>vdengi@purdue.edu</w:t>
+            </w:r>
+          </w:p>
         </w:tc>
         <w:tc>
           <w:tcPr>

</xml_diff>